<commit_message>
diamgramas bbdd y anteproyecto actualizado
</commit_message>
<xml_diff>
--- a/anteproyecto.docx
+++ b/anteproyecto.docx
@@ -359,7 +359,7 @@
       <w:pPr>
         <w:pStyle w:val="Ttulo1"/>
         <w:ind w:left="0" w:right="1659"/>
-        <w:jc w:val="right"/>
+        <w:jc w:val="center"/>
       </w:pPr>
       <w:r>
         <w:rPr>
@@ -368,23 +368,7 @@
           <w:color w:val="1F4E79"/>
           <w:sz w:val="48"/>
         </w:rPr>
-        <w:t>NOMBRE DEL PROYECTO</w:t>
-      </w:r>
-      <w:r>
-        <w:rPr>
-          <w:rFonts w:ascii="Times New Roman" w:eastAsia="Times New Roman" w:hAnsi="Times New Roman" w:cs="Times New Roman"/>
-          <w:b w:val="0"/>
-          <w:color w:val="C45911"/>
-          <w:sz w:val="48"/>
-        </w:rPr>
-        <w:t xml:space="preserve"> </w:t>
-      </w:r>
-      <w:r>
-        <w:rPr>
-          <w:b w:val="0"/>
-          <w:sz w:val="48"/>
-        </w:rPr>
-        <w:t xml:space="preserve"> </w:t>
+        <w:t>ZEROGLUTEN</w:t>
       </w:r>
     </w:p>
     <w:p>
@@ -670,10 +654,10 @@
         <w:t>.</w:t>
       </w:r>
       <w:r>
-        <w:t xml:space="preserve"> App para las personas celiacas</w:t>
-      </w:r>
-      <w:r>
-        <w:t xml:space="preserve"> </w:t>
+        <w:t xml:space="preserve"> </w:t>
+      </w:r>
+      <w:r>
+        <w:t>ZeroGluten es una app para personas celiacas.</w:t>
       </w:r>
     </w:p>
     <w:p>
@@ -695,7 +679,19 @@
         <w:t>:</w:t>
       </w:r>
       <w:r>
-        <w:t xml:space="preserve"> El proyecto consiste en desarrollar una aplicación con ventana gráfica en C# a través de Visual Studio para que la utilicen personas celiacas, donde incluiremos una gran base de datos para que puedan consultar productos de los principales supermercados para ver que pueden comprar o no de una forma más atractiva y visual. Y como objetivos secundarios podemos incluir que visualicen recetas (obviamente para celiacos) y así los usuarios puedan compartir entre ellos sus recetas más exquisitas. </w:t>
+        <w:t xml:space="preserve"> El proyecto consiste en desarrollar una aplicación con ventana gráfica en C# a través de Visual Studio para que la utilicen personas celiacas, donde incluiremos una gran base de datos </w:t>
+      </w:r>
+      <w:r>
+        <w:t xml:space="preserve">con alimentos sin gluten </w:t>
+      </w:r>
+      <w:r>
+        <w:t xml:space="preserve">para que puedan consultar productos de los principales supermercados para ver que pueden comprar o no de una forma más atractiva y visual. Y como objetivos secundarios podemos incluir que visualicen recetas (obviamente para celiacos) y </w:t>
+      </w:r>
+      <w:r>
+        <w:t xml:space="preserve">a su vez </w:t>
+      </w:r>
+      <w:r>
+        <w:t xml:space="preserve">los usuarios puedan compartir entre ellos sus recetas más exquisitas. </w:t>
       </w:r>
     </w:p>
     <w:p>
@@ -714,51 +710,136 @@
         <w:t xml:space="preserve">Objetivos específicos y funcionalidades: </w:t>
       </w:r>
       <w:r>
-        <w:t xml:space="preserve">En este proyecto contamos con que tenemos 2 tipos de usuarios </w:t>
-      </w:r>
+        <w:t>En este proyecto contamos con que tenemos 2 tipos de usuarios</w:t>
+      </w:r>
+      <w:r>
+        <w:t>:</w:t>
+      </w:r>
+    </w:p>
+    <w:p>
+      <w:pPr>
+        <w:pStyle w:val="Prrafodelista"/>
+        <w:numPr>
+          <w:ilvl w:val="0"/>
+          <w:numId w:val="2"/>
+        </w:numPr>
+        <w:spacing w:after="37" w:line="360" w:lineRule="auto"/>
+      </w:pPr>
       <w:r>
         <w:rPr>
           <w:b/>
           <w:bCs/>
         </w:rPr>
-        <w:t>los</w:t>
-      </w:r>
-      <w:r>
-        <w:t xml:space="preserve"> </w:t>
+        <w:t>L</w:t>
       </w:r>
       <w:r>
         <w:rPr>
           <w:b/>
           <w:bCs/>
         </w:rPr>
-        <w:t xml:space="preserve">administradores </w:t>
-      </w:r>
-      <w:r>
-        <w:t>quienes son los encargados desarrollar la aplicación</w:t>
-      </w:r>
-      <w:r>
-        <w:t xml:space="preserve"> y podrán realizar todo tipo de acciones sobre la aplicación ya sea gestionando los usuarios, productos, recetas </w:t>
-      </w:r>
-      <w:proofErr w:type="spellStart"/>
-      <w:r>
-        <w:t>etc</w:t>
-      </w:r>
-      <w:proofErr w:type="spellEnd"/>
-      <w:r>
-        <w:t xml:space="preserve"> y </w:t>
+        <w:t>os</w:t>
+      </w:r>
+      <w:r>
+        <w:t xml:space="preserve"> </w:t>
       </w:r>
       <w:r>
         <w:rPr>
           <w:b/>
           <w:bCs/>
         </w:rPr>
-        <w:t xml:space="preserve">los usuarios </w:t>
-      </w:r>
-      <w:r>
-        <w:t>quienes son los encargados de utilizar la aplicación</w:t>
-      </w:r>
-      <w:r>
-        <w:t xml:space="preserve"> quienes deberán de registrarse/iniciar sesión nada más descargarse la aplicación y posteriormente ver los productos, en los supermercados que se encuentran, recetas etc.</w:t>
+        <w:t>administradores</w:t>
+      </w:r>
+      <w:r>
+        <w:rPr>
+          <w:b/>
+          <w:bCs/>
+        </w:rPr>
+        <w:t xml:space="preserve">: </w:t>
+      </w:r>
+      <w:r>
+        <w:t>Son los encargados de gestionar y desarrollar la aplicación. Tienen acceso completo a todas las funciones, lo que les permite administrar usuario</w:t>
+      </w:r>
+      <w:r>
+        <w:t xml:space="preserve"> como crear usuarios almacenando la contraseña de forma encriptada, modificarlos en caso de que sea necesario y eliminar a los usuarios que deseen eliminar su cuenta;</w:t>
+      </w:r>
+      <w:r>
+        <w:t xml:space="preserve"> productos</w:t>
+      </w:r>
+      <w:r>
+        <w:t xml:space="preserve"> como insertar una gran cantidad de productos con su precio y supermercado;</w:t>
+      </w:r>
+      <w:r>
+        <w:t xml:space="preserve"> recetas</w:t>
+      </w:r>
+      <w:r>
+        <w:t xml:space="preserve"> como agregar recetas que vengan desde un inicio de la aplicación donde esta viene compuesta por un título que sería el nombre del plato, los ingredientes necesarios y una explicación de cómo se haría el plato</w:t>
+      </w:r>
+      <w:r>
+        <w:t xml:space="preserve"> y cualquier otro aspecto de la plataforma</w:t>
+      </w:r>
+    </w:p>
+    <w:p>
+      <w:pPr>
+        <w:pStyle w:val="Prrafodelista"/>
+        <w:numPr>
+          <w:ilvl w:val="0"/>
+          <w:numId w:val="2"/>
+        </w:numPr>
+        <w:spacing w:after="37" w:line="360" w:lineRule="auto"/>
+      </w:pPr>
+      <w:r>
+        <w:rPr>
+          <w:b/>
+          <w:bCs/>
+        </w:rPr>
+        <w:t>L</w:t>
+      </w:r>
+      <w:r>
+        <w:rPr>
+          <w:b/>
+          <w:bCs/>
+        </w:rPr>
+        <w:t>os usuarios</w:t>
+      </w:r>
+      <w:r>
+        <w:rPr>
+          <w:b/>
+          <w:bCs/>
+        </w:rPr>
+        <w:t>:</w:t>
+      </w:r>
+      <w:r>
+        <w:rPr>
+          <w:b/>
+          <w:bCs/>
+        </w:rPr>
+        <w:t xml:space="preserve"> </w:t>
+      </w:r>
+      <w:r>
+        <w:t xml:space="preserve">Son las personas que utilizan la aplicación para su propósito principal. Al descargar la aplicación, deben registrarse o iniciar sesión para poder acceder a sus funciones. Una vez dentro, podrán explorar </w:t>
+      </w:r>
+      <w:r>
+        <w:t xml:space="preserve">los </w:t>
+      </w:r>
+      <w:r>
+        <w:t xml:space="preserve">productos, consultar </w:t>
+      </w:r>
+      <w:r>
+        <w:lastRenderedPageBreak/>
+        <w:t>supermercados donde se encuentran disponibles, comparar precios y descubrir recetas relacionadas.</w:t>
+      </w:r>
+    </w:p>
+    <w:p>
+      <w:pPr>
+        <w:pStyle w:val="Prrafodelista"/>
+        <w:spacing w:after="37" w:line="360" w:lineRule="auto"/>
+        <w:ind w:left="1080" w:firstLine="0"/>
+      </w:pPr>
+      <w:r>
+        <w:t>En un principio me centraría en que la base de datos esté bastante completa en cuanto a cantidad de productos</w:t>
+      </w:r>
+      <w:r>
+        <w:t>, el filtrado de estos por empresas etc y en un segundo momento y mas complementario estaría la parte de las recetas</w:t>
       </w:r>
     </w:p>
     <w:p>
@@ -799,6 +880,23 @@
         </w:rPr>
         <w:t>Visual Studio</w:t>
       </w:r>
+      <w:r>
+        <w:rPr>
+          <w:b/>
+          <w:bCs/>
+        </w:rPr>
+        <w:t xml:space="preserve"> </w:t>
+      </w:r>
+      <w:r>
+        <w:t>y la base de datos en</w:t>
+      </w:r>
+      <w:r>
+        <w:rPr>
+          <w:b/>
+          <w:bCs/>
+        </w:rPr>
+        <w:t xml:space="preserve"> MySQL</w:t>
+      </w:r>
     </w:p>
     <w:p>
       <w:pPr>
@@ -829,10 +927,7 @@
         <w:ind w:left="-15" w:firstLine="0"/>
       </w:pPr>
       <w:r>
-        <w:t>Una vez aprobada la idea, hay que intentar seguir la planificación de entregas ma</w:t>
-      </w:r>
-      <w:r>
-        <w:t xml:space="preserve">rcadas </w:t>
+        <w:t xml:space="preserve">Una vez aprobada la idea, hay que intentar seguir la planificación de entregas marcadas </w:t>
       </w:r>
     </w:p>
     <w:p>
@@ -1068,8 +1163,124 @@
       </w:rPr>
     </w:lvl>
   </w:abstractNum>
+  <w:abstractNum w:abstractNumId="1" w15:restartNumberingAfterBreak="0">
+    <w:nsid w:val="3E632F70"/>
+    <w:multiLevelType w:val="hybridMultilevel"/>
+    <w:tmpl w:val="F560E66E"/>
+    <w:lvl w:ilvl="0" w:tplc="75B057F6">
+      <w:numFmt w:val="bullet"/>
+      <w:lvlText w:val="-"/>
+      <w:lvlJc w:val="left"/>
+      <w:pPr>
+        <w:ind w:left="1080" w:hanging="360"/>
+      </w:pPr>
+      <w:rPr>
+        <w:rFonts w:ascii="Calibri" w:eastAsia="Calibri" w:hAnsi="Calibri" w:cs="Calibri" w:hint="default"/>
+        <w:b/>
+      </w:rPr>
+    </w:lvl>
+    <w:lvl w:ilvl="1" w:tplc="0C0A0003" w:tentative="1">
+      <w:start w:val="1"/>
+      <w:numFmt w:val="bullet"/>
+      <w:lvlText w:val="o"/>
+      <w:lvlJc w:val="left"/>
+      <w:pPr>
+        <w:ind w:left="1800" w:hanging="360"/>
+      </w:pPr>
+      <w:rPr>
+        <w:rFonts w:ascii="Courier New" w:hAnsi="Courier New" w:cs="Courier New" w:hint="default"/>
+      </w:rPr>
+    </w:lvl>
+    <w:lvl w:ilvl="2" w:tplc="0C0A0005" w:tentative="1">
+      <w:start w:val="1"/>
+      <w:numFmt w:val="bullet"/>
+      <w:lvlText w:val=""/>
+      <w:lvlJc w:val="left"/>
+      <w:pPr>
+        <w:ind w:left="2520" w:hanging="360"/>
+      </w:pPr>
+      <w:rPr>
+        <w:rFonts w:ascii="Wingdings" w:hAnsi="Wingdings" w:hint="default"/>
+      </w:rPr>
+    </w:lvl>
+    <w:lvl w:ilvl="3" w:tplc="0C0A0001" w:tentative="1">
+      <w:start w:val="1"/>
+      <w:numFmt w:val="bullet"/>
+      <w:lvlText w:val=""/>
+      <w:lvlJc w:val="left"/>
+      <w:pPr>
+        <w:ind w:left="3240" w:hanging="360"/>
+      </w:pPr>
+      <w:rPr>
+        <w:rFonts w:ascii="Symbol" w:hAnsi="Symbol" w:hint="default"/>
+      </w:rPr>
+    </w:lvl>
+    <w:lvl w:ilvl="4" w:tplc="0C0A0003" w:tentative="1">
+      <w:start w:val="1"/>
+      <w:numFmt w:val="bullet"/>
+      <w:lvlText w:val="o"/>
+      <w:lvlJc w:val="left"/>
+      <w:pPr>
+        <w:ind w:left="3960" w:hanging="360"/>
+      </w:pPr>
+      <w:rPr>
+        <w:rFonts w:ascii="Courier New" w:hAnsi="Courier New" w:cs="Courier New" w:hint="default"/>
+      </w:rPr>
+    </w:lvl>
+    <w:lvl w:ilvl="5" w:tplc="0C0A0005" w:tentative="1">
+      <w:start w:val="1"/>
+      <w:numFmt w:val="bullet"/>
+      <w:lvlText w:val=""/>
+      <w:lvlJc w:val="left"/>
+      <w:pPr>
+        <w:ind w:left="4680" w:hanging="360"/>
+      </w:pPr>
+      <w:rPr>
+        <w:rFonts w:ascii="Wingdings" w:hAnsi="Wingdings" w:hint="default"/>
+      </w:rPr>
+    </w:lvl>
+    <w:lvl w:ilvl="6" w:tplc="0C0A0001" w:tentative="1">
+      <w:start w:val="1"/>
+      <w:numFmt w:val="bullet"/>
+      <w:lvlText w:val=""/>
+      <w:lvlJc w:val="left"/>
+      <w:pPr>
+        <w:ind w:left="5400" w:hanging="360"/>
+      </w:pPr>
+      <w:rPr>
+        <w:rFonts w:ascii="Symbol" w:hAnsi="Symbol" w:hint="default"/>
+      </w:rPr>
+    </w:lvl>
+    <w:lvl w:ilvl="7" w:tplc="0C0A0003" w:tentative="1">
+      <w:start w:val="1"/>
+      <w:numFmt w:val="bullet"/>
+      <w:lvlText w:val="o"/>
+      <w:lvlJc w:val="left"/>
+      <w:pPr>
+        <w:ind w:left="6120" w:hanging="360"/>
+      </w:pPr>
+      <w:rPr>
+        <w:rFonts w:ascii="Courier New" w:hAnsi="Courier New" w:cs="Courier New" w:hint="default"/>
+      </w:rPr>
+    </w:lvl>
+    <w:lvl w:ilvl="8" w:tplc="0C0A0005" w:tentative="1">
+      <w:start w:val="1"/>
+      <w:numFmt w:val="bullet"/>
+      <w:lvlText w:val=""/>
+      <w:lvlJc w:val="left"/>
+      <w:pPr>
+        <w:ind w:left="6840" w:hanging="360"/>
+      </w:pPr>
+      <w:rPr>
+        <w:rFonts w:ascii="Wingdings" w:hAnsi="Wingdings" w:hint="default"/>
+      </w:rPr>
+    </w:lvl>
+  </w:abstractNum>
   <w:num w:numId="1">
     <w:abstractNumId w:val="0"/>
+  </w:num>
+  <w:num w:numId="2">
+    <w:abstractNumId w:val="1"/>
   </w:num>
 </w:numbering>
 </file>
@@ -1536,6 +1747,17 @@
       <w:sz w:val="44"/>
     </w:rPr>
   </w:style>
+  <w:style w:type="paragraph" w:styleId="Prrafodelista">
+    <w:name w:val="List Paragraph"/>
+    <w:basedOn w:val="Normal"/>
+    <w:uiPriority w:val="34"/>
+    <w:qFormat/>
+    <w:rsid w:val="008C7934"/>
+    <w:pPr>
+      <w:ind w:left="720"/>
+      <w:contextualSpacing/>
+    </w:pPr>
+  </w:style>
 </w:styles>
 </file>
 

</xml_diff>

<commit_message>
proyecto c#, anteproyecto, diagrama de casos de uso y diagrama de bbdd
</commit_message>
<xml_diff>
--- a/anteproyecto.docx
+++ b/anteproyecto.docx
@@ -473,6 +473,7 @@
         <w:ind w:left="-15" w:firstLine="0"/>
         <w:jc w:val="left"/>
       </w:pPr>
+      <w:proofErr w:type="gramStart"/>
       <w:r>
         <w:rPr>
           <w:rFonts w:ascii="Trebuchet MS" w:eastAsia="Trebuchet MS" w:hAnsi="Trebuchet MS" w:cs="Trebuchet MS"/>
@@ -488,6 +489,14 @@
           <w:sz w:val="32"/>
         </w:rPr>
         <w:tab/>
+      </w:r>
+      <w:proofErr w:type="gramEnd"/>
+      <w:r>
+        <w:rPr>
+          <w:rFonts w:ascii="Trebuchet MS" w:eastAsia="Trebuchet MS" w:hAnsi="Trebuchet MS" w:cs="Trebuchet MS"/>
+          <w:b/>
+          <w:sz w:val="32"/>
+        </w:rPr>
         <w:t xml:space="preserve"> </w:t>
       </w:r>
       <w:r>
@@ -656,8 +665,16 @@
       <w:r>
         <w:t xml:space="preserve"> </w:t>
       </w:r>
-      <w:r>
-        <w:t>ZeroGluten es una app para personas celiacas.</w:t>
+      <w:proofErr w:type="spellStart"/>
+      <w:r>
+        <w:t>ZeroGluten</w:t>
+      </w:r>
+      <w:proofErr w:type="spellEnd"/>
+      <w:r>
+        <w:t xml:space="preserve"> es una app para personas celiacas.</w:t>
+      </w:r>
+      <w:r>
+        <w:t xml:space="preserve"> Donde podrán ver si determinado alimento contiene gluten a la hora de comprarlos.</w:t>
       </w:r>
     </w:p>
     <w:p>
@@ -679,7 +696,7 @@
         <w:t>:</w:t>
       </w:r>
       <w:r>
-        <w:t xml:space="preserve"> El proyecto consiste en desarrollar una aplicación con ventana gráfica en C# a través de Visual Studio para que la utilicen personas celiacas, donde incluiremos una gran base de datos </w:t>
+        <w:t xml:space="preserve"> El proyecto consiste en desarrollar una aplicación para que la utilicen personas celiacas, donde incluiremos una gran base de datos </w:t>
       </w:r>
       <w:r>
         <w:t xml:space="preserve">con alimentos sin gluten </w:t>
@@ -757,25 +774,214 @@
         <w:t xml:space="preserve">: </w:t>
       </w:r>
       <w:r>
-        <w:t>Son los encargados de gestionar y desarrollar la aplicación. Tienen acceso completo a todas las funciones, lo que les permite administrar usuario</w:t>
-      </w:r>
-      <w:r>
-        <w:t xml:space="preserve"> como crear usuarios almacenando la contraseña de forma encriptada, modificarlos en caso de que sea necesario y eliminar a los usuarios que deseen eliminar su cuenta;</w:t>
-      </w:r>
-      <w:r>
-        <w:t xml:space="preserve"> productos</w:t>
-      </w:r>
-      <w:r>
-        <w:t xml:space="preserve"> como insertar una gran cantidad de productos con su precio y supermercado;</w:t>
-      </w:r>
-      <w:r>
-        <w:t xml:space="preserve"> recetas</w:t>
-      </w:r>
-      <w:r>
-        <w:t xml:space="preserve"> como agregar recetas que vengan desde un inicio de la aplicación donde esta viene compuesta por un título que sería el nombre del plato, los ingredientes necesarios y una explicación de cómo se haría el plato</w:t>
-      </w:r>
-      <w:r>
-        <w:t xml:space="preserve"> y cualquier otro aspecto de la plataforma</w:t>
+        <w:t xml:space="preserve">Son los encargados de gestionar y desarrollar la aplicación. Tienen acceso completo a todas las funciones, lo que les permite administrar </w:t>
+      </w:r>
+      <w:r>
+        <w:rPr>
+          <w:b/>
+          <w:bCs/>
+        </w:rPr>
+        <w:t>usuari</w:t>
+      </w:r>
+      <w:r>
+        <w:rPr>
+          <w:b/>
+          <w:bCs/>
+        </w:rPr>
+        <w:t xml:space="preserve">os </w:t>
+      </w:r>
+      <w:r>
+        <w:t xml:space="preserve">como </w:t>
+      </w:r>
+      <w:r>
+        <w:rPr>
+          <w:i/>
+          <w:iCs/>
+        </w:rPr>
+        <w:t>crear usuarios</w:t>
+      </w:r>
+      <w:r>
+        <w:t xml:space="preserve"> almacenando la contraseña de forma encriptada, </w:t>
+      </w:r>
+      <w:r>
+        <w:rPr>
+          <w:i/>
+          <w:iCs/>
+        </w:rPr>
+        <w:t xml:space="preserve">modificarlos </w:t>
+      </w:r>
+      <w:r>
+        <w:t xml:space="preserve">en caso de que sea necesario y </w:t>
+      </w:r>
+      <w:r>
+        <w:rPr>
+          <w:i/>
+          <w:iCs/>
+        </w:rPr>
+        <w:t>eliminar</w:t>
+      </w:r>
+      <w:r>
+        <w:t xml:space="preserve"> a los usuarios que deseen eliminar</w:t>
+      </w:r>
+      <w:r>
+        <w:t xml:space="preserve"> </w:t>
+      </w:r>
+      <w:r>
+        <w:t>su cuenta</w:t>
+      </w:r>
+      <w:r>
+        <w:t>.</w:t>
+      </w:r>
+      <w:r>
+        <w:br/>
+        <w:t xml:space="preserve">En cuanto a los </w:t>
+      </w:r>
+      <w:r>
+        <w:rPr>
+          <w:b/>
+          <w:bCs/>
+        </w:rPr>
+        <w:t>p</w:t>
+      </w:r>
+      <w:r>
+        <w:rPr>
+          <w:b/>
+          <w:bCs/>
+        </w:rPr>
+        <w:t>roductos</w:t>
+      </w:r>
+      <w:r>
+        <w:t xml:space="preserve"> </w:t>
+      </w:r>
+      <w:r>
+        <w:t xml:space="preserve"> tienen acciones </w:t>
+      </w:r>
+      <w:r>
+        <w:t xml:space="preserve">como </w:t>
+      </w:r>
+      <w:r>
+        <w:rPr>
+          <w:i/>
+          <w:iCs/>
+        </w:rPr>
+        <w:t>insertar una gran cantidad de productos</w:t>
+      </w:r>
+      <w:r>
+        <w:t xml:space="preserve"> con su precio y supermercado</w:t>
+      </w:r>
+      <w:r>
+        <w:t xml:space="preserve"> en el que se encuentran</w:t>
+      </w:r>
+      <w:r>
+        <w:t xml:space="preserve">, </w:t>
+      </w:r>
+      <w:r>
+        <w:rPr>
+          <w:i/>
+          <w:iCs/>
+        </w:rPr>
+        <w:t xml:space="preserve">modificarlos </w:t>
+      </w:r>
+      <w:r>
+        <w:t xml:space="preserve">o </w:t>
+      </w:r>
+      <w:r>
+        <w:rPr>
+          <w:i/>
+          <w:iCs/>
+        </w:rPr>
+        <w:t>eliminarlos</w:t>
+      </w:r>
+      <w:r>
+        <w:t xml:space="preserve"> si es que tienen motivos para ello.</w:t>
+      </w:r>
+      <w:r>
+        <w:br/>
+        <w:t>En cuanto a las</w:t>
+      </w:r>
+      <w:r>
+        <w:t xml:space="preserve"> </w:t>
+      </w:r>
+      <w:r>
+        <w:rPr>
+          <w:b/>
+          <w:bCs/>
+        </w:rPr>
+        <w:t>recetas</w:t>
+      </w:r>
+      <w:r>
+        <w:rPr>
+          <w:b/>
+          <w:bCs/>
+        </w:rPr>
+        <w:t xml:space="preserve"> </w:t>
+      </w:r>
+      <w:r>
+        <w:t xml:space="preserve"> pueden llevar acabo funciones</w:t>
+      </w:r>
+      <w:r>
+        <w:t xml:space="preserve"> como </w:t>
+      </w:r>
+      <w:r>
+        <w:rPr>
+          <w:i/>
+          <w:iCs/>
+        </w:rPr>
+        <w:t>agregar recetas</w:t>
+      </w:r>
+      <w:r>
+        <w:t xml:space="preserve"> que vengan desde un inicio de la aplicación donde esta</w:t>
+      </w:r>
+      <w:r>
+        <w:t>s</w:t>
+      </w:r>
+      <w:r>
+        <w:t xml:space="preserve"> viene</w:t>
+      </w:r>
+      <w:r>
+        <w:t>n</w:t>
+      </w:r>
+      <w:r>
+        <w:t xml:space="preserve"> compuesta</w:t>
+      </w:r>
+      <w:r>
+        <w:t xml:space="preserve">s </w:t>
+      </w:r>
+      <w:r>
+        <w:t>por un título que sería el nombre del plato, los ingredientes necesarios y una explicación de cómo se haría el</w:t>
+      </w:r>
+      <w:r>
+        <w:t xml:space="preserve">, también podrán </w:t>
+      </w:r>
+      <w:r>
+        <w:rPr>
+          <w:i/>
+          <w:iCs/>
+        </w:rPr>
+        <w:t>eliminarlas</w:t>
+      </w:r>
+      <w:r>
+        <w:t xml:space="preserve"> o </w:t>
+      </w:r>
+      <w:r>
+        <w:rPr>
+          <w:i/>
+          <w:iCs/>
+        </w:rPr>
+        <w:t>modificarlas</w:t>
+      </w:r>
+      <w:r>
+        <w:rPr>
+          <w:i/>
+          <w:iCs/>
+        </w:rPr>
+        <w:t xml:space="preserve"> </w:t>
+      </w:r>
+      <w:r>
+        <w:t>en caso de que incumplan alguna norma ética.</w:t>
+      </w:r>
+      <w:r>
+        <w:t xml:space="preserve"> </w:t>
       </w:r>
     </w:p>
     <w:p>
@@ -792,6 +998,7 @@
           <w:b/>
           <w:bCs/>
         </w:rPr>
+        <w:lastRenderedPageBreak/>
         <w:t>L</w:t>
       </w:r>
       <w:r>
@@ -816,17 +1023,33 @@
         <w:t xml:space="preserve"> </w:t>
       </w:r>
       <w:r>
-        <w:t xml:space="preserve">Son las personas que utilizan la aplicación para su propósito principal. Al descargar la aplicación, deben registrarse o iniciar sesión para poder acceder a sus funciones. Una vez dentro, podrán explorar </w:t>
-      </w:r>
-      <w:r>
-        <w:t xml:space="preserve">los </w:t>
-      </w:r>
-      <w:r>
-        <w:t xml:space="preserve">productos, consultar </w:t>
-      </w:r>
-      <w:r>
-        <w:lastRenderedPageBreak/>
-        <w:t>supermercados donde se encuentran disponibles, comparar precios y descubrir recetas relacionadas.</w:t>
+        <w:t xml:space="preserve">Son las personas que utilizan la aplicación para su propósito principal. Al descargar la aplicación, deben </w:t>
+      </w:r>
+      <w:r>
+        <w:rPr>
+          <w:b/>
+          <w:bCs/>
+        </w:rPr>
+        <w:t>registrarse</w:t>
+      </w:r>
+      <w:r>
+        <w:t xml:space="preserve"> o </w:t>
+      </w:r>
+      <w:r>
+        <w:rPr>
+          <w:b/>
+          <w:bCs/>
+        </w:rPr>
+        <w:t>iniciar sesión</w:t>
+      </w:r>
+      <w:r>
+        <w:t xml:space="preserve"> para poder acceder a sus funciones</w:t>
+      </w:r>
+      <w:r>
+        <w:t>, escribiendo el correo y la contraseña</w:t>
+      </w:r>
+      <w:r>
+        <w:t xml:space="preserve">. </w:t>
       </w:r>
     </w:p>
     <w:p>
@@ -836,20 +1059,177 @@
         <w:ind w:left="1080" w:firstLine="0"/>
       </w:pPr>
       <w:r>
-        <w:t>En un principio me centraría en que la base de datos esté bastante completa en cuanto a cantidad de productos</w:t>
-      </w:r>
-      <w:r>
-        <w:t>, el filtrado de estos por empresas etc y en un segundo momento y mas complementario estaría la parte de las recetas</w:t>
-      </w:r>
-    </w:p>
-    <w:p>
-      <w:pPr>
+        <w:t xml:space="preserve">Una vez dentro, podrán explorar </w:t>
+      </w:r>
+      <w:r>
+        <w:t xml:space="preserve">los </w:t>
+      </w:r>
+      <w:r>
+        <w:rPr>
+          <w:b/>
+          <w:bCs/>
+        </w:rPr>
+        <w:t>productos</w:t>
+      </w:r>
+      <w:r>
+        <w:t xml:space="preserve"> llevando a cabo diferentes acciones como </w:t>
+      </w:r>
+      <w:r>
+        <w:rPr>
+          <w:i/>
+          <w:iCs/>
+        </w:rPr>
+        <w:t>buscar</w:t>
+      </w:r>
+      <w:r>
+        <w:t xml:space="preserve"> por nombre del producto, supermercado en el que se encuentre y precio</w:t>
+      </w:r>
+      <w:r>
+        <w:t xml:space="preserve"> como filtros principales, pero luego podrán filtrar según el tipo de alimento (bebidas, snacks…).</w:t>
+      </w:r>
+      <w:r>
+        <w:t xml:space="preserve"> Tendrán un apartado donde podrán </w:t>
+      </w:r>
+      <w:r>
+        <w:rPr>
+          <w:i/>
+          <w:iCs/>
+        </w:rPr>
+        <w:t>comparar</w:t>
+      </w:r>
+      <w:r>
+        <w:t xml:space="preserve"> dos de estos productos, donde en esta comparativa se hará sobre el precio, calorías y supermercado en el que se encuentre.</w:t>
+      </w:r>
+    </w:p>
+    <w:p>
+      <w:pPr>
+        <w:pStyle w:val="Prrafodelista"/>
+        <w:spacing w:after="37" w:line="360" w:lineRule="auto"/>
+        <w:ind w:left="1080" w:firstLine="0"/>
+      </w:pPr>
+      <w:r>
+        <w:t xml:space="preserve">En cuanto al tema de las </w:t>
+      </w:r>
+      <w:r>
+        <w:rPr>
+          <w:b/>
+          <w:bCs/>
+        </w:rPr>
+        <w:t>recetas</w:t>
+      </w:r>
+      <w:r>
+        <w:t xml:space="preserve"> en ellas podrán </w:t>
+      </w:r>
+      <w:r>
+        <w:rPr>
+          <w:i/>
+          <w:iCs/>
+        </w:rPr>
+        <w:t>buscar</w:t>
+      </w:r>
+      <w:r>
+        <w:t xml:space="preserve"> por nombre (</w:t>
+      </w:r>
+      <w:r>
+        <w:t>título</w:t>
+      </w:r>
+      <w:r>
+        <w:t xml:space="preserve"> de la receta) y podrán encontrar un </w:t>
+      </w:r>
+      <w:r>
+        <w:t>botón</w:t>
+      </w:r>
+      <w:r>
+        <w:t xml:space="preserve"> donde se les </w:t>
+      </w:r>
+      <w:r>
+        <w:rPr>
+          <w:i/>
+          <w:iCs/>
+        </w:rPr>
+        <w:t>generará un .</w:t>
+      </w:r>
+      <w:proofErr w:type="spellStart"/>
+      <w:r>
+        <w:rPr>
+          <w:i/>
+          <w:iCs/>
+        </w:rPr>
+        <w:t>pdf</w:t>
+      </w:r>
+      <w:proofErr w:type="spellEnd"/>
+      <w:r>
+        <w:t xml:space="preserve"> para que puedan descargarla o imprimirla en caso de que al usuario le sea más cómodo.</w:t>
+      </w:r>
+    </w:p>
+    <w:p>
+      <w:pPr>
+        <w:pStyle w:val="Prrafodelista"/>
+        <w:spacing w:after="37" w:line="360" w:lineRule="auto"/>
+        <w:ind w:left="1080" w:firstLine="0"/>
+      </w:pPr>
+      <w:r>
+        <w:t xml:space="preserve">Otro apartado de la aplicación sería una </w:t>
+      </w:r>
+      <w:r>
+        <w:rPr>
+          <w:b/>
+          <w:bCs/>
+        </w:rPr>
+        <w:t xml:space="preserve">lista de compra </w:t>
+      </w:r>
+      <w:r>
+        <w:t>donde los productos que el usuario necesite los pueda asignar de alguna forma a una especie de lista, para que los pueda comprar en el supermercado, en esta lista saldrán los productos seleccionados y la suma de sus precios (un total aproximado) de cuanto le saldría la compra.</w:t>
+      </w:r>
+    </w:p>
+    <w:p>
+      <w:pPr>
+        <w:pStyle w:val="Prrafodelista"/>
+        <w:spacing w:after="37" w:line="360" w:lineRule="auto"/>
+        <w:ind w:left="1080" w:firstLine="0"/>
+      </w:pPr>
+      <w:r>
+        <w:t>Con el objet</w:t>
+      </w:r>
+      <w:r>
+        <w:t xml:space="preserve">ivo de una mejora </w:t>
+      </w:r>
+      <w:r>
+        <w:rPr>
+          <w:b/>
+          <w:bCs/>
+        </w:rPr>
+        <w:t xml:space="preserve">experiencia para el </w:t>
+      </w:r>
+      <w:r>
+        <w:rPr>
+          <w:b/>
+          <w:bCs/>
+        </w:rPr>
+        <w:t>usuario</w:t>
+      </w:r>
+      <w:r>
+        <w:t xml:space="preserve">, este podrá elegir entre un </w:t>
+      </w:r>
+      <w:r>
+        <w:rPr>
+          <w:i/>
+          <w:iCs/>
+        </w:rPr>
+        <w:t>tema</w:t>
+      </w:r>
+      <w:r>
+        <w:t xml:space="preserve"> claro y un tema oscuro</w:t>
+      </w:r>
+    </w:p>
+    <w:p>
+      <w:pPr>
+        <w:pStyle w:val="Prrafodelista"/>
         <w:numPr>
           <w:ilvl w:val="0"/>
           <w:numId w:val="1"/>
         </w:numPr>
-        <w:spacing w:line="360" w:lineRule="auto"/>
-        <w:ind w:hanging="360"/>
+        <w:spacing w:after="37" w:line="360" w:lineRule="auto"/>
       </w:pPr>
       <w:r>
         <w:rPr>

</xml_diff>